<commit_message>
finished Summary of team discussion part
</commit_message>
<xml_diff>
--- a/Question_3d_Agile_Action.docx
+++ b/Question_3d_Agile_Action.docx
@@ -90,22 +90,69 @@
     </w:p>
     <w:p>
       <w:r>
-        <w:t>-key points raised by us</w:t>
-      </w:r>
-    </w:p>
-    <w:p>
-      <w:r>
-        <w:t>-decision-making process</w:t>
-      </w:r>
-    </w:p>
-    <w:p>
-      <w:r>
-        <w:t>-conflicts or challenges and how they were resolved</w:t>
-      </w:r>
-    </w:p>
-    <w:p>
-      <w:r>
-        <w:t>-final agreements</w:t>
+        <w:t xml:space="preserve">Our question 2 solutions have been agreed based on the forum discussions and comments in the OpenStudio. </w:t>
+      </w:r>
+    </w:p>
+    <w:p/>
+    <w:p>
+      <w:r>
+        <w:rPr>
+          <w:b/>
+        </w:rPr>
+        <w:t>Activity-on-node diagram</w:t>
+      </w:r>
+      <w:r>
+        <w:t xml:space="preserve"> can be verified for correctness as the critical path has been calculated by multiple team members to be 22 weeks. Further to that the chosen diagram has an </w:t>
+      </w:r>
+      <w:proofErr w:type="gramStart"/>
+      <w:r>
+        <w:t>easy to read</w:t>
+      </w:r>
+      <w:proofErr w:type="gramEnd"/>
+      <w:r>
+        <w:t xml:space="preserve"> colour palette to quickly digest the information. </w:t>
+      </w:r>
+    </w:p>
+    <w:p/>
+    <w:p>
+      <w:r>
+        <w:t xml:space="preserve">The Chosen </w:t>
+      </w:r>
+      <w:r>
+        <w:rPr>
+          <w:b/>
+        </w:rPr>
+        <w:t>List of activities</w:t>
+      </w:r>
+      <w:r>
+        <w:t xml:space="preserve"> has been selected by the team for added fields Notes and Assigned staff. This improved clarity and will be useful in future planning as it shows concurrent tasks. </w:t>
+      </w:r>
+    </w:p>
+    <w:p/>
+    <w:p>
+      <w:r>
+        <w:t xml:space="preserve">We decided on the best </w:t>
+      </w:r>
+      <w:r>
+        <w:rPr>
+          <w:b/>
+        </w:rPr>
+        <w:t>Activity bar chart</w:t>
+      </w:r>
+      <w:r>
+        <w:t xml:space="preserve"> as it clearly shows float values and using visually varied colour patterns it is easy to see tasks based on the groups of staff. </w:t>
+      </w:r>
+    </w:p>
+    <w:p/>
+    <w:p>
+      <w:r>
+        <w:rPr>
+          <w:b/>
+        </w:rPr>
+        <w:t>The Resource table</w:t>
+      </w:r>
+      <w:r>
+        <w:t xml:space="preserve"> we have chosen has 0s as values where no staff is utilized, to make reading the chart easier and less ambiguous. This chart also shows where developers work concurrently in specific weeks. </w:t>
       </w:r>
     </w:p>
     <w:p>
@@ -139,6 +186,7 @@
     </w:p>
     <w:p>
       <w:r>
+        <w:lastRenderedPageBreak/>
         <w:t>-critical path highlighted and explained</w:t>
       </w:r>
     </w:p>
@@ -226,7 +274,6 @@
     </w:p>
     <w:p>
       <w:r>
-        <w:lastRenderedPageBreak/>
         <w:t>-chart and resource table</w:t>
       </w:r>
     </w:p>
@@ -309,6 +356,7 @@
         <w:rPr>
           <w:noProof/>
         </w:rPr>
+        <w:lastRenderedPageBreak/>
         <w:drawing>
           <wp:inline distT="114300" distB="114300" distL="114300" distR="114300" wp14:anchorId="6275B277" wp14:editId="584C6129">
             <wp:extent cx="5731200" cy="2286000"/>
@@ -347,8 +395,13 @@
       </w:r>
     </w:p>
     <w:p>
-      <w:r>
-        <w:t>Pic?. Adjusted activity bar, without the floats visible.</w:t>
+      <w:proofErr w:type="gramStart"/>
+      <w:r>
+        <w:t>Pic?.</w:t>
+      </w:r>
+      <w:proofErr w:type="gramEnd"/>
+      <w:r>
+        <w:t xml:space="preserve"> Adjusted activity bar, without the floats visible.</w:t>
       </w:r>
     </w:p>
     <w:p>
@@ -394,9 +447,13 @@
       </w:r>
     </w:p>
     <w:p>
-      <w:r>
-        <w:lastRenderedPageBreak/>
-        <w:t>Pic?. Adjusted resource table.</w:t>
+      <w:proofErr w:type="gramStart"/>
+      <w:r>
+        <w:t>Pic?.</w:t>
+      </w:r>
+      <w:proofErr w:type="gramEnd"/>
+      <w:r>
+        <w:t xml:space="preserve"> Adjusted resource table.</w:t>
       </w:r>
     </w:p>
     <w:p>
@@ -430,7 +487,15 @@
     </w:p>
     <w:p>
       <w:r>
-        <w:t>-two line charts</w:t>
+        <w:t>-</w:t>
+      </w:r>
+      <w:proofErr w:type="gramStart"/>
+      <w:r>
+        <w:t>two line</w:t>
+      </w:r>
+      <w:proofErr w:type="gramEnd"/>
+      <w:r>
+        <w:t xml:space="preserve"> charts</w:t>
       </w:r>
     </w:p>
     <w:p/>

</xml_diff>

<commit_message>
not much changed, spent 30 min on writing wrong thing, then pasted pictures of initial ABC and RT
</commit_message>
<xml_diff>
--- a/Question_3d_Agile_Action.docx
+++ b/Question_3d_Agile_Action.docx
@@ -198,6 +198,19 @@
     <w:p>
       <w:pPr>
         <w:rPr>
+          <w:color w:val="FF0000"/>
+        </w:rPr>
+      </w:pPr>
+      <w:r>
+        <w:rPr>
+          <w:color w:val="FF0000"/>
+        </w:rPr>
+        <w:t>KAMIL’s work</w:t>
+      </w:r>
+    </w:p>
+    <w:p>
+      <w:pPr>
+        <w:rPr>
           <w:b/>
           <w:bCs/>
           <w:sz w:val="28"/>
@@ -249,7 +262,7 @@
         <w:rPr>
           <w:color w:val="C00000"/>
         </w:rPr>
-        <w:t>-not sure what else here, anyone has some good ideas?</w:t>
+        <w:t>Peter’s work</w:t>
       </w:r>
     </w:p>
     <w:p/>
@@ -288,6 +301,106 @@
       </w:r>
     </w:p>
     <w:p/>
+    <w:p>
+      <w:bookmarkStart w:id="0" w:name="_xz7vom5l53f2" w:colFirst="0" w:colLast="0"/>
+      <w:bookmarkEnd w:id="0"/>
+    </w:p>
+    <w:p>
+      <w:r>
+        <w:rPr>
+          <w:noProof/>
+        </w:rPr>
+        <w:lastRenderedPageBreak/>
+        <w:drawing>
+          <wp:inline distT="0" distB="0" distL="0" distR="0" wp14:anchorId="0780444B" wp14:editId="53502C84">
+            <wp:extent cx="5731510" cy="4111528"/>
+            <wp:effectExtent l="0" t="0" r="2540" b="3810"/>
+            <wp:docPr id="8962804" name="Picture 1" descr="A diagram of a project&#10;&#10;AI-generated content may be incorrect."/>
+            <wp:cNvGraphicFramePr>
+              <a:graphicFrameLocks xmlns:a="http://schemas.openxmlformats.org/drawingml/2006/main" noChangeAspect="1"/>
+            </wp:cNvGraphicFramePr>
+            <a:graphic xmlns:a="http://schemas.openxmlformats.org/drawingml/2006/main">
+              <a:graphicData uri="http://schemas.openxmlformats.org/drawingml/2006/picture">
+                <pic:pic xmlns:pic="http://schemas.openxmlformats.org/drawingml/2006/picture">
+                  <pic:nvPicPr>
+                    <pic:cNvPr id="8962804" name="Picture 1" descr="A diagram of a project&#10;&#10;AI-generated content may be incorrect."/>
+                    <pic:cNvPicPr/>
+                  </pic:nvPicPr>
+                  <pic:blipFill>
+                    <a:blip r:embed="rId6"/>
+                    <a:stretch>
+                      <a:fillRect/>
+                    </a:stretch>
+                  </pic:blipFill>
+                  <pic:spPr>
+                    <a:xfrm>
+                      <a:off x="0" y="0"/>
+                      <a:ext cx="5731510" cy="4111528"/>
+                    </a:xfrm>
+                    <a:prstGeom prst="rect">
+                      <a:avLst/>
+                    </a:prstGeom>
+                  </pic:spPr>
+                </pic:pic>
+              </a:graphicData>
+            </a:graphic>
+          </wp:inline>
+        </w:drawing>
+      </w:r>
+    </w:p>
+    <w:p/>
+    <w:p>
+      <w:bookmarkStart w:id="1" w:name="_7qvptqx61ag4" w:colFirst="0" w:colLast="0"/>
+      <w:bookmarkEnd w:id="1"/>
+      <w:r>
+        <w:rPr>
+          <w:noProof/>
+        </w:rPr>
+        <w:drawing>
+          <wp:inline distT="114300" distB="114300" distL="114300" distR="114300" wp14:anchorId="2233ECD8" wp14:editId="3D11ED31">
+            <wp:extent cx="5731200" cy="457200"/>
+            <wp:effectExtent l="12700" t="12700" r="12700" b="12700"/>
+            <wp:docPr id="543549234" name="image1.png"/>
+            <wp:cNvGraphicFramePr/>
+            <a:graphic xmlns:a="http://schemas.openxmlformats.org/drawingml/2006/main">
+              <a:graphicData uri="http://schemas.openxmlformats.org/drawingml/2006/picture">
+                <pic:pic xmlns:pic="http://schemas.openxmlformats.org/drawingml/2006/picture">
+                  <pic:nvPicPr>
+                    <pic:cNvPr id="0" name="image1.png"/>
+                    <pic:cNvPicPr preferRelativeResize="0"/>
+                  </pic:nvPicPr>
+                  <pic:blipFill>
+                    <a:blip r:embed="rId7"/>
+                    <a:srcRect/>
+                    <a:stretch>
+                      <a:fillRect/>
+                    </a:stretch>
+                  </pic:blipFill>
+                  <pic:spPr>
+                    <a:xfrm>
+                      <a:off x="0" y="0"/>
+                      <a:ext cx="5731200" cy="457200"/>
+                    </a:xfrm>
+                    <a:prstGeom prst="rect">
+                      <a:avLst/>
+                    </a:prstGeom>
+                    <a:ln w="12700">
+                      <a:solidFill>
+                        <a:srgbClr val="000000"/>
+                      </a:solidFill>
+                      <a:prstDash val="solid"/>
+                    </a:ln>
+                  </pic:spPr>
+                </pic:pic>
+              </a:graphicData>
+            </a:graphic>
+          </wp:inline>
+        </w:drawing>
+      </w:r>
+    </w:p>
+    <w:p/>
+    <w:p/>
+    <w:p/>
     <w:p/>
     <w:p>
       <w:pPr>
@@ -343,6 +456,7 @@
     </w:p>
     <w:p>
       <w:r>
+        <w:lastRenderedPageBreak/>
         <w:t xml:space="preserve">We also rearranged the tester’s tasks to be closer together in time. This way, we can keep just one tester working for 10 days straight, which can be frustrating and demotivating for them. </w:t>
       </w:r>
     </w:p>
@@ -356,7 +470,6 @@
         <w:rPr>
           <w:noProof/>
         </w:rPr>
-        <w:lastRenderedPageBreak/>
         <w:drawing>
           <wp:inline distT="114300" distB="114300" distL="114300" distR="114300" wp14:anchorId="6275B277" wp14:editId="584C6129">
             <wp:extent cx="5731200" cy="2286000"/>
@@ -371,7 +484,7 @@
                     <pic:cNvPicPr preferRelativeResize="0"/>
                   </pic:nvPicPr>
                   <pic:blipFill>
-                    <a:blip r:embed="rId4"/>
+                    <a:blip r:embed="rId8"/>
                     <a:srcRect/>
                     <a:stretch>
                       <a:fillRect/>
@@ -423,7 +536,7 @@
                     <pic:cNvPicPr preferRelativeResize="0"/>
                   </pic:nvPicPr>
                   <pic:blipFill>
-                    <a:blip r:embed="rId5"/>
+                    <a:blip r:embed="rId9"/>
                     <a:srcRect/>
                     <a:stretch>
                       <a:fillRect/>
@@ -526,6 +639,243 @@
     </w:sectPr>
   </w:body>
 </w:document>
+</file>
+
+<file path=word/numbering.xml><?xml version="1.0" encoding="utf-8"?>
+<w:numbering xmlns:wpc="http://schemas.microsoft.com/office/word/2010/wordprocessingCanvas" xmlns:cx="http://schemas.microsoft.com/office/drawing/2014/chartex" xmlns:cx1="http://schemas.microsoft.com/office/drawing/2015/9/8/chartex" xmlns:cx2="http://schemas.microsoft.com/office/drawing/2015/10/21/chartex" xmlns:cx3="http://schemas.microsoft.com/office/drawing/2016/5/9/chartex" xmlns:cx4="http://schemas.microsoft.com/office/drawing/2016/5/10/chartex" xmlns:cx5="http://schemas.microsoft.com/office/drawing/2016/5/11/chartex" xmlns:cx6="http://schemas.microsoft.com/office/drawing/2016/5/12/chartex" xmlns:cx7="http://schemas.microsoft.com/office/drawing/2016/5/13/chartex" xmlns:cx8="http://schemas.microsoft.com/office/drawing/2016/5/14/chartex" xmlns:mc="http://schemas.openxmlformats.org/markup-compatibility/2006" xmlns:aink="http://schemas.microsoft.com/office/drawing/2016/ink" xmlns:am3d="http://schemas.microsoft.com/office/drawing/2017/model3d" xmlns:o="urn:schemas-microsoft-com:office:office" xmlns:oel="http://schemas.microsoft.com/office/2019/extlst" xmlns:r="http://schemas.openxmlformats.org/officeDocument/2006/relationships" xmlns:m="http://schemas.openxmlformats.org/officeDocument/2006/math" xmlns:v="urn:schemas-microsoft-com:vml" xmlns:wp14="http://schemas.microsoft.com/office/word/2010/wordprocessingDrawing" xmlns:wp="http://schemas.openxmlformats.org/drawingml/2006/wordprocessingDrawing" xmlns:w10="urn:schemas-microsoft-com:office:word" xmlns:w="http://schemas.openxmlformats.org/wordprocessingml/2006/main" xmlns:w14="http://schemas.microsoft.com/office/word/2010/wordml" xmlns:w15="http://schemas.microsoft.com/office/word/2012/wordml" xmlns:w16cex="http://schemas.microsoft.com/office/word/2018/wordml/cex" xmlns:w16cid="http://schemas.microsoft.com/office/word/2016/wordml/cid" xmlns:w16="http://schemas.microsoft.com/office/word/2018/wordml" xmlns:w16du="http://schemas.microsoft.com/office/word/2023/wordml/word16du" xmlns:w16sdtdh="http://schemas.microsoft.com/office/word/2020/wordml/sdtdatahash" xmlns:w16sdtfl="http://schemas.microsoft.com/office/word/2024/wordml/sdtformatlock" xmlns:w16se="http://schemas.microsoft.com/office/word/2015/wordml/symex" xmlns:wpg="http://schemas.microsoft.com/office/word/2010/wordprocessingGroup" xmlns:wpi="http://schemas.microsoft.com/office/word/2010/wordprocessingInk" xmlns:wne="http://schemas.microsoft.com/office/word/2006/wordml" xmlns:wps="http://schemas.microsoft.com/office/word/2010/wordprocessingShape" mc:Ignorable="w14 w15 w16se w16cid w16 w16cex w16sdtdh w16sdtfl w16du wp14">
+  <w:abstractNum w:abstractNumId="0" w15:restartNumberingAfterBreak="0">
+    <w:nsid w:val="1F6E7E15"/>
+    <w:multiLevelType w:val="multilevel"/>
+    <w:tmpl w:val="7366877C"/>
+    <w:lvl w:ilvl="0">
+      <w:start w:val="1"/>
+      <w:numFmt w:val="bullet"/>
+      <w:lvlText w:val="-"/>
+      <w:lvlJc w:val="left"/>
+      <w:pPr>
+        <w:ind w:left="720" w:hanging="360"/>
+      </w:pPr>
+      <w:rPr>
+        <w:u w:val="none"/>
+      </w:rPr>
+    </w:lvl>
+    <w:lvl w:ilvl="1">
+      <w:start w:val="1"/>
+      <w:numFmt w:val="bullet"/>
+      <w:lvlText w:val="-"/>
+      <w:lvlJc w:val="left"/>
+      <w:pPr>
+        <w:ind w:left="1440" w:hanging="360"/>
+      </w:pPr>
+      <w:rPr>
+        <w:u w:val="none"/>
+      </w:rPr>
+    </w:lvl>
+    <w:lvl w:ilvl="2">
+      <w:start w:val="1"/>
+      <w:numFmt w:val="bullet"/>
+      <w:lvlText w:val="-"/>
+      <w:lvlJc w:val="left"/>
+      <w:pPr>
+        <w:ind w:left="2160" w:hanging="360"/>
+      </w:pPr>
+      <w:rPr>
+        <w:u w:val="none"/>
+      </w:rPr>
+    </w:lvl>
+    <w:lvl w:ilvl="3">
+      <w:start w:val="1"/>
+      <w:numFmt w:val="bullet"/>
+      <w:lvlText w:val="-"/>
+      <w:lvlJc w:val="left"/>
+      <w:pPr>
+        <w:ind w:left="2880" w:hanging="360"/>
+      </w:pPr>
+      <w:rPr>
+        <w:u w:val="none"/>
+      </w:rPr>
+    </w:lvl>
+    <w:lvl w:ilvl="4">
+      <w:start w:val="1"/>
+      <w:numFmt w:val="bullet"/>
+      <w:lvlText w:val="-"/>
+      <w:lvlJc w:val="left"/>
+      <w:pPr>
+        <w:ind w:left="3600" w:hanging="360"/>
+      </w:pPr>
+      <w:rPr>
+        <w:u w:val="none"/>
+      </w:rPr>
+    </w:lvl>
+    <w:lvl w:ilvl="5">
+      <w:start w:val="1"/>
+      <w:numFmt w:val="bullet"/>
+      <w:lvlText w:val="-"/>
+      <w:lvlJc w:val="left"/>
+      <w:pPr>
+        <w:ind w:left="4320" w:hanging="360"/>
+      </w:pPr>
+      <w:rPr>
+        <w:u w:val="none"/>
+      </w:rPr>
+    </w:lvl>
+    <w:lvl w:ilvl="6">
+      <w:start w:val="1"/>
+      <w:numFmt w:val="bullet"/>
+      <w:lvlText w:val="-"/>
+      <w:lvlJc w:val="left"/>
+      <w:pPr>
+        <w:ind w:left="5040" w:hanging="360"/>
+      </w:pPr>
+      <w:rPr>
+        <w:u w:val="none"/>
+      </w:rPr>
+    </w:lvl>
+    <w:lvl w:ilvl="7">
+      <w:start w:val="1"/>
+      <w:numFmt w:val="bullet"/>
+      <w:lvlText w:val="-"/>
+      <w:lvlJc w:val="left"/>
+      <w:pPr>
+        <w:ind w:left="5760" w:hanging="360"/>
+      </w:pPr>
+      <w:rPr>
+        <w:u w:val="none"/>
+      </w:rPr>
+    </w:lvl>
+    <w:lvl w:ilvl="8">
+      <w:start w:val="1"/>
+      <w:numFmt w:val="bullet"/>
+      <w:lvlText w:val="-"/>
+      <w:lvlJc w:val="left"/>
+      <w:pPr>
+        <w:ind w:left="6480" w:hanging="360"/>
+      </w:pPr>
+      <w:rPr>
+        <w:u w:val="none"/>
+      </w:rPr>
+    </w:lvl>
+  </w:abstractNum>
+  <w:abstractNum w:abstractNumId="1" w15:restartNumberingAfterBreak="0">
+    <w:nsid w:val="238B4A9E"/>
+    <w:multiLevelType w:val="multilevel"/>
+    <w:tmpl w:val="825219CE"/>
+    <w:lvl w:ilvl="0">
+      <w:start w:val="1"/>
+      <w:numFmt w:val="bullet"/>
+      <w:lvlText w:val="-"/>
+      <w:lvlJc w:val="left"/>
+      <w:pPr>
+        <w:ind w:left="720" w:hanging="360"/>
+      </w:pPr>
+      <w:rPr>
+        <w:u w:val="none"/>
+      </w:rPr>
+    </w:lvl>
+    <w:lvl w:ilvl="1">
+      <w:start w:val="1"/>
+      <w:numFmt w:val="bullet"/>
+      <w:lvlText w:val="-"/>
+      <w:lvlJc w:val="left"/>
+      <w:pPr>
+        <w:ind w:left="1440" w:hanging="360"/>
+      </w:pPr>
+      <w:rPr>
+        <w:u w:val="none"/>
+      </w:rPr>
+    </w:lvl>
+    <w:lvl w:ilvl="2">
+      <w:start w:val="1"/>
+      <w:numFmt w:val="bullet"/>
+      <w:lvlText w:val="-"/>
+      <w:lvlJc w:val="left"/>
+      <w:pPr>
+        <w:ind w:left="2160" w:hanging="360"/>
+      </w:pPr>
+      <w:rPr>
+        <w:u w:val="none"/>
+      </w:rPr>
+    </w:lvl>
+    <w:lvl w:ilvl="3">
+      <w:start w:val="1"/>
+      <w:numFmt w:val="bullet"/>
+      <w:lvlText w:val="-"/>
+      <w:lvlJc w:val="left"/>
+      <w:pPr>
+        <w:ind w:left="2880" w:hanging="360"/>
+      </w:pPr>
+      <w:rPr>
+        <w:u w:val="none"/>
+      </w:rPr>
+    </w:lvl>
+    <w:lvl w:ilvl="4">
+      <w:start w:val="1"/>
+      <w:numFmt w:val="bullet"/>
+      <w:lvlText w:val="-"/>
+      <w:lvlJc w:val="left"/>
+      <w:pPr>
+        <w:ind w:left="3600" w:hanging="360"/>
+      </w:pPr>
+      <w:rPr>
+        <w:u w:val="none"/>
+      </w:rPr>
+    </w:lvl>
+    <w:lvl w:ilvl="5">
+      <w:start w:val="1"/>
+      <w:numFmt w:val="bullet"/>
+      <w:lvlText w:val="-"/>
+      <w:lvlJc w:val="left"/>
+      <w:pPr>
+        <w:ind w:left="4320" w:hanging="360"/>
+      </w:pPr>
+      <w:rPr>
+        <w:u w:val="none"/>
+      </w:rPr>
+    </w:lvl>
+    <w:lvl w:ilvl="6">
+      <w:start w:val="1"/>
+      <w:numFmt w:val="bullet"/>
+      <w:lvlText w:val="-"/>
+      <w:lvlJc w:val="left"/>
+      <w:pPr>
+        <w:ind w:left="5040" w:hanging="360"/>
+      </w:pPr>
+      <w:rPr>
+        <w:u w:val="none"/>
+      </w:rPr>
+    </w:lvl>
+    <w:lvl w:ilvl="7">
+      <w:start w:val="1"/>
+      <w:numFmt w:val="bullet"/>
+      <w:lvlText w:val="-"/>
+      <w:lvlJc w:val="left"/>
+      <w:pPr>
+        <w:ind w:left="5760" w:hanging="360"/>
+      </w:pPr>
+      <w:rPr>
+        <w:u w:val="none"/>
+      </w:rPr>
+    </w:lvl>
+    <w:lvl w:ilvl="8">
+      <w:start w:val="1"/>
+      <w:numFmt w:val="bullet"/>
+      <w:lvlText w:val="-"/>
+      <w:lvlJc w:val="left"/>
+      <w:pPr>
+        <w:ind w:left="6480" w:hanging="360"/>
+      </w:pPr>
+      <w:rPr>
+        <w:u w:val="none"/>
+      </w:rPr>
+    </w:lvl>
+  </w:abstractNum>
+  <w:num w:numId="1" w16cid:durableId="537624069">
+    <w:abstractNumId w:val="0"/>
+  </w:num>
+  <w:num w:numId="2" w16cid:durableId="10037118">
+    <w:abstractNumId w:val="1"/>
+  </w:num>
+</w:numbering>
 </file>
 
 <file path=word/styles.xml><?xml version="1.0" encoding="utf-8"?>
@@ -979,7 +1329,6 @@
     <w:next w:val="Normal"/>
     <w:link w:val="Heading3Char"/>
     <w:uiPriority w:val="9"/>
-    <w:semiHidden/>
     <w:unhideWhenUsed/>
     <w:qFormat/>
     <w:rsid w:val="00FD0CEB"/>
@@ -1761,4 +2110,16 @@
     </a:ext>
   </a:extLst>
 </a:theme>
+</file>
+
+<file path=customXml/item1.xml><?xml version="1.0" encoding="utf-8"?>
+<b:Sources xmlns:b="http://schemas.openxmlformats.org/officeDocument/2006/bibliography" xmlns="http://schemas.openxmlformats.org/officeDocument/2006/bibliography" SelectedStyle="\APASixthEditionOfficeOnline.xsl" StyleName="APA" Version="6"/>
+</file>
+
+<file path=customXml/itemProps1.xml><?xml version="1.0" encoding="utf-8"?>
+<ds:datastoreItem xmlns:ds="http://schemas.openxmlformats.org/officeDocument/2006/customXml" ds:itemID="{F9201E5E-2E10-4900-9438-7A2260499BD0}">
+  <ds:schemaRefs>
+    <ds:schemaRef ds:uri="http://schemas.openxmlformats.org/officeDocument/2006/bibliography"/>
+  </ds:schemaRefs>
+</ds:datastoreItem>
 </file>
</xml_diff>

<commit_message>
modified summary of team discussion
</commit_message>
<xml_diff>
--- a/Question_3d_Agile_Action.docx
+++ b/Question_3d_Agile_Action.docx
@@ -90,61 +90,106 @@
     </w:p>
     <w:p>
       <w:r>
-        <w:t xml:space="preserve">Our question 2 solutions have been agreed based on the forum discussions and comments in the OpenStudio. </w:t>
-      </w:r>
-    </w:p>
-    <w:p/>
-    <w:p>
-      <w:r>
-        <w:rPr>
-          <w:b/>
-        </w:rPr>
-        <w:t>Activity-on-node diagram</w:t>
-      </w:r>
-      <w:r>
-        <w:t xml:space="preserve"> can be verified for correctness as the critical path has been calculated by multiple team members to be 22 weeks. Further to that the chosen diagram has an easy to read colour palette to quickly digest the information. </w:t>
-      </w:r>
-    </w:p>
-    <w:p/>
-    <w:p>
-      <w:r>
-        <w:t xml:space="preserve">The Chosen </w:t>
-      </w:r>
-      <w:r>
-        <w:rPr>
-          <w:b/>
-        </w:rPr>
-        <w:t>List of activities</w:t>
-      </w:r>
-      <w:r>
-        <w:t xml:space="preserve"> has been selected by the team for added fields Notes and Assigned staff. This improved clarity and will be useful in future planning as it shows concurrent tasks. </w:t>
-      </w:r>
-    </w:p>
-    <w:p/>
-    <w:p>
-      <w:r>
-        <w:t xml:space="preserve">We decided on the best </w:t>
-      </w:r>
-      <w:r>
-        <w:rPr>
-          <w:b/>
-        </w:rPr>
-        <w:t>Activity bar chart</w:t>
-      </w:r>
-      <w:r>
-        <w:t xml:space="preserve"> as it clearly shows float values and using visually varied colour patterns it is easy to see tasks based on the groups of staff. </w:t>
-      </w:r>
-    </w:p>
-    <w:p/>
-    <w:p>
-      <w:r>
-        <w:rPr>
-          <w:b/>
-        </w:rPr>
-        <w:t>The Resource table</w:t>
-      </w:r>
-      <w:r>
-        <w:t xml:space="preserve"> we have chosen has 0s as values where no staff is utilized, to make reading the chart easier and less ambiguous. This chart also shows where developers work concurrently in specific weeks. </w:t>
+        <w:t xml:space="preserve">Our team </w:t>
+      </w:r>
+      <w:r>
+        <w:t xml:space="preserve">agreed </w:t>
+      </w:r>
+      <w:r>
+        <w:t xml:space="preserve"> final solutions for Question 2, </w:t>
+      </w:r>
+      <w:r>
+        <w:t>after</w:t>
+      </w:r>
+      <w:r>
+        <w:t xml:space="preserve"> collaborative input on OpenStudio and the small team forum.</w:t>
+      </w:r>
+    </w:p>
+    <w:p>
+      <w:r>
+        <w:t>Firstly we</w:t>
+      </w:r>
+      <w:r>
+        <w:t xml:space="preserve"> validated the </w:t>
+      </w:r>
+      <w:r>
+        <w:rPr>
+          <w:i/>
+          <w:iCs/>
+        </w:rPr>
+        <w:t>Activity-on-Node diagram</w:t>
+      </w:r>
+      <w:r>
+        <w:t>. Multiple team members independently arrived at a duration of 22 weeks, no discrepancies there. The chosen version stands out due to its clean design and intuitive colour scheme, which makes task relationships easier to interpret.</w:t>
+      </w:r>
+    </w:p>
+    <w:p>
+      <w:r>
+        <w:t xml:space="preserve">Next, we evaluated the </w:t>
+      </w:r>
+      <w:r>
+        <w:rPr>
+          <w:i/>
+          <w:iCs/>
+        </w:rPr>
+        <w:t>list of activities</w:t>
+      </w:r>
+      <w:r>
+        <w:t xml:space="preserve">. The team opted for a version enhanced with notes and assigned staff fields. These provided better task, </w:t>
+      </w:r>
+      <w:r>
+        <w:t>clearly displaying number of each developer type</w:t>
+      </w:r>
+      <w:r>
+        <w:t>.</w:t>
+      </w:r>
+    </w:p>
+    <w:p>
+      <w:r>
+        <w:t xml:space="preserve">We also selected a specific </w:t>
+      </w:r>
+      <w:r>
+        <w:rPr>
+          <w:i/>
+          <w:iCs/>
+        </w:rPr>
+        <w:t>activity bar chart</w:t>
+      </w:r>
+      <w:r>
+        <w:t xml:space="preserve"> that highlights float values clearly. That will help with further activities like smoothing.</w:t>
+      </w:r>
+    </w:p>
+    <w:p>
+      <w:r>
+        <w:t xml:space="preserve">Finally, we chose a </w:t>
+      </w:r>
+      <w:r>
+        <w:rPr>
+          <w:i/>
+          <w:iCs/>
+        </w:rPr>
+        <w:t>resource table</w:t>
+      </w:r>
+      <w:r>
+        <w:t xml:space="preserve"> that simplifies interpretation by using zeroes to indicate unassigned weeks. This reduces visual noise and makes staff allocation clear. It also outlines periods when developers </w:t>
+      </w:r>
+      <w:r>
+        <w:t>are scheduled to work at the same time.</w:t>
+      </w:r>
+      <w:r>
+        <w:t xml:space="preserve"> </w:t>
+      </w:r>
+      <w:r>
+        <w:rPr>
+          <w:color w:val="FF0000"/>
+        </w:rPr>
+        <w:t>(150 words )</w:t>
+      </w:r>
+      <w:r>
+        <w:rPr>
+          <w:color w:val="FF0000"/>
+        </w:rPr>
+        <w:t xml:space="preserve"> Having difficult time trying to shorten it!</w:t>
       </w:r>
     </w:p>
     <w:p>
@@ -176,8 +221,11 @@
     <w:p/>
     <w:p>
       <w:r>
+        <w:t xml:space="preserve">The activity-on-node (AoN) network diagram shows all eight tasks as nodes which are connected based on their relationship and order. Each node displays its earliest start (ES), duration, earliest finish (EF), latest start (LS), float and latest finish (LF) values. </w:t>
+      </w:r>
+      <w:r>
         <w:lastRenderedPageBreak/>
-        <w:t>The activity-on-node (AoN) network diagram shows all eight tasks as nodes which are connected based on their relationship and order. Each node displays its earliest start (ES), duration, earliest finish (EF), latest start (LS), float and latest finish (LF) values. There are two paths (A→C→F) and (B→E→G) that both merge at the testing node (H). The critical path, highlighted in red, follows B → E → G → H with zero float, defining the minimum project duration of 22 weeks. The floats on non-critical activities allowed us to find areas for scheduling flexibility and resource smoothing. This AoN network is based on our bar chart and the resource table.</w:t>
+        <w:t>There are two paths (A→C→F) and (B→E→G) that both merge at the testing node (H). The critical path, highlighted in red, follows B → E → G → H with zero float, defining the minimum project duration of 22 weeks. The floats on non-critical activities allowed us to find areas for scheduling flexibility and resource smoothing. This AoN network is based on our bar chart and the resource table.</w:t>
       </w:r>
     </w:p>
     <w:p/>
@@ -330,17 +378,17 @@
     </w:p>
     <w:p>
       <w:r>
+        <w:t>-chart and resource table</w:t>
+      </w:r>
+    </w:p>
+    <w:p>
+      <w:r>
+        <w:t>-identifying bottlenecks</w:t>
+      </w:r>
+    </w:p>
+    <w:p>
+      <w:r>
         <w:lastRenderedPageBreak/>
-        <w:t>-chart and resource table</w:t>
-      </w:r>
-    </w:p>
-    <w:p>
-      <w:r>
-        <w:t>-identifying bottlenecks</w:t>
-      </w:r>
-    </w:p>
-    <w:p>
-      <w:r>
         <w:t xml:space="preserve">-weekly number of developers needed, which weeks are busiest </w:t>
       </w:r>
     </w:p>
@@ -466,11 +514,7 @@
     </w:p>
     <w:p>
       <w:r>
-        <w:t xml:space="preserve">As a team, we decided to go with smoothing for this project mainly to reduce costs. Without smoothing, we’d have needed both programmers, and that just wouldn’t be </w:t>
-      </w:r>
-      <w:r>
-        <w:lastRenderedPageBreak/>
-        <w:t xml:space="preserve">cost-effective. </w:t>
+        <w:t xml:space="preserve">As a team, we decided to go with smoothing for this project mainly to reduce costs. Without smoothing, we’d have needed both programmers, and that just wouldn’t be cost-effective. </w:t>
       </w:r>
       <w:r>
         <w:rPr>
@@ -490,7 +534,11 @@
         <w:t>Samira</w:t>
       </w:r>
       <w:r>
-        <w:t xml:space="preserve"> would be able to handle the work jus as well. From experience, I’ve seen that on smaller projects, having one person often leads to better integration of the different parts, like connecting client-side and server-side code, especially on small projects, and this project I assume is not big.</w:t>
+        <w:t xml:space="preserve"> would be able to handle the work jus as well. From experience, I’ve seen that on smaller </w:t>
+      </w:r>
+      <w:r>
+        <w:lastRenderedPageBreak/>
+        <w:t>projects, having one person often leads to better integration of the different parts, like connecting client-side and server-side code, especially on small projects, and this project I assume is not big.</w:t>
       </w:r>
     </w:p>
     <w:p>
@@ -1500,6 +1548,7 @@
   <w:style w:type="character" w:default="1" w:styleId="DefaultParagraphFont">
     <w:name w:val="Default Paragraph Font"/>
     <w:uiPriority w:val="1"/>
+    <w:semiHidden/>
     <w:unhideWhenUsed/>
   </w:style>
   <w:style w:type="table" w:default="1" w:styleId="TableNormal">

</xml_diff>